<commit_message>
Se actualizan documentos para creación de tabla REGISTRO_CLICKTOPAY
</commit_message>
<xml_diff>
--- a/CLICKTOPAY/TokenizationCmc/Tabla_REGISTRO_CLICKTOPAY/REG-DIN-013_CREATE_TABLE_REGISTRO_CLICKTOPAY.docx
+++ b/CLICKTOPAY/TokenizationCmc/Tabla_REGISTRO_CLICKTOPAY/REG-DIN-013_CREATE_TABLE_REGISTRO_CLICKTOPAY.docx
@@ -315,7 +315,7 @@
                 <w:szCs w:val="21"/>
                 <w:lang w:val="es-SV" w:eastAsia="en-US" w:bidi="ar-SA"/>
               </w:rPr>
-              <w:t>707359</w:t>
+              <w:t>699369</w:t>
             </w:r>
           </w:p>
         </w:tc>
@@ -353,7 +353,22 @@
                 <w:szCs w:val="21"/>
                 <w:lang w:val="es-SV" w:eastAsia="en-US" w:bidi="ar-SA"/>
               </w:rPr>
-              <w:t>ClicktoPay-Tokenizacion</w:t>
+              <w:t>Mejoras T</w:t>
+            </w:r>
+            <w:r>
+              <w:rPr>
+                <w:rFonts w:eastAsia="Times New Roman" w:cs="Helv" w:ascii="Segoe UI" w:hAnsi="Segoe UI"/>
+                <w:b w:val="false"/>
+                <w:bCs w:val="false"/>
+                <w:i/>
+                <w:iCs/>
+                <w:color w:themeColor="dark1" w:val="000000"/>
+                <w:kern w:val="0"/>
+                <w:sz w:val="21"/>
+                <w:szCs w:val="21"/>
+                <w:lang w:val="es-SV" w:eastAsia="en-US" w:bidi="ar-SA"/>
+              </w:rPr>
+              <w:t>okenizacion</w:t>
             </w:r>
           </w:p>
         </w:tc>
@@ -406,7 +421,61 @@
                 <w:szCs w:val="21"/>
                 <w:lang w:val="es-SV" w:eastAsia="en-US" w:bidi="ar-SA"/>
               </w:rPr>
-              <w:t>30/01/2025</w:t>
+              <w:t>27</w:t>
+            </w:r>
+            <w:r>
+              <w:rPr>
+                <w:rFonts w:eastAsia="Times New Roman" w:cs="Helv" w:ascii="Segoe UI" w:hAnsi="Segoe UI"/>
+                <w:b w:val="false"/>
+                <w:bCs w:val="false"/>
+                <w:i/>
+                <w:iCs/>
+                <w:caps w:val="false"/>
+                <w:smallCaps w:val="false"/>
+                <w:color w:themeColor="dark1" w:val="000000"/>
+                <w:spacing w:val="0"/>
+                <w:kern w:val="0"/>
+                <w:sz w:val="21"/>
+                <w:szCs w:val="21"/>
+                <w:lang w:val="es-SV" w:eastAsia="en-US" w:bidi="ar-SA"/>
+              </w:rPr>
+              <w:t>/0</w:t>
+            </w:r>
+            <w:r>
+              <w:rPr>
+                <w:rFonts w:eastAsia="Times New Roman" w:cs="Helv" w:ascii="Segoe UI" w:hAnsi="Segoe UI"/>
+                <w:b w:val="false"/>
+                <w:bCs w:val="false"/>
+                <w:i/>
+                <w:iCs/>
+                <w:caps w:val="false"/>
+                <w:smallCaps w:val="false"/>
+                <w:color w:themeColor="dark1" w:val="000000"/>
+                <w:spacing w:val="0"/>
+                <w:kern w:val="0"/>
+                <w:sz w:val="21"/>
+                <w:szCs w:val="21"/>
+                <w:lang w:val="es-SV" w:eastAsia="en-US" w:bidi="ar-SA"/>
+              </w:rPr>
+              <w:t>2</w:t>
+            </w:r>
+            <w:r>
+              <w:rPr>
+                <w:rFonts w:eastAsia="Times New Roman" w:cs="Helv" w:ascii="Segoe UI" w:hAnsi="Segoe UI"/>
+                <w:b w:val="false"/>
+                <w:bCs w:val="false"/>
+                <w:i/>
+                <w:iCs/>
+                <w:caps w:val="false"/>
+                <w:smallCaps w:val="false"/>
+                <w:color w:themeColor="dark1" w:val="000000"/>
+                <w:spacing w:val="0"/>
+                <w:kern w:val="0"/>
+                <w:sz w:val="21"/>
+                <w:szCs w:val="21"/>
+                <w:lang w:val="es-SV" w:eastAsia="en-US" w:bidi="ar-SA"/>
+              </w:rPr>
+              <w:t>/2025</w:t>
             </w:r>
           </w:p>
         </w:tc>
@@ -555,8 +624,8 @@
         <w:gridCol w:w="1238"/>
         <w:gridCol w:w="6167"/>
         <w:gridCol w:w="1129"/>
-        <w:gridCol w:w="1133"/>
-        <w:gridCol w:w="1526"/>
+        <w:gridCol w:w="1134"/>
+        <w:gridCol w:w="1525"/>
       </w:tblGrid>
       <w:tr>
         <w:trPr/>
@@ -604,7 +673,24 @@
                 <w:szCs w:val="21"/>
                 <w:lang w:val="es-SV" w:eastAsia="en-US" w:bidi="ar-SA"/>
               </w:rPr>
-              <w:t>706786</w:t>
+              <w:t>7</w:t>
+            </w:r>
+            <w:r>
+              <w:rPr>
+                <w:rFonts w:eastAsia="Times New Roman" w:cs="Helv" w:ascii="Segoe UI" w:hAnsi="Segoe UI"/>
+                <w:b w:val="false"/>
+                <w:bCs w:val="false"/>
+                <w:i/>
+                <w:iCs/>
+                <w:caps w:val="false"/>
+                <w:smallCaps w:val="false"/>
+                <w:spacing w:val="0"/>
+                <w:kern w:val="0"/>
+                <w:sz w:val="21"/>
+                <w:szCs w:val="21"/>
+                <w:lang w:val="es-SV" w:eastAsia="en-US" w:bidi="ar-SA"/>
+              </w:rPr>
+              <w:t>17402</w:t>
             </w:r>
           </w:p>
         </w:tc>
@@ -651,7 +737,24 @@
                 <w:szCs w:val="21"/>
                 <w:lang w:val="es-SV" w:eastAsia="en-US" w:bidi="ar-SA"/>
               </w:rPr>
-              <w:t>Creación de tabla Registro_ClicktoPay</w:t>
+              <w:t>C</w:t>
+            </w:r>
+            <w:r>
+              <w:rPr>
+                <w:rFonts w:eastAsia="Times New Roman" w:cs="Helv" w:ascii="Segoe UI" w:hAnsi="Segoe UI"/>
+                <w:b w:val="false"/>
+                <w:bCs w:val="false"/>
+                <w:i/>
+                <w:iCs/>
+                <w:caps w:val="false"/>
+                <w:smallCaps w:val="false"/>
+                <w:spacing w:val="0"/>
+                <w:kern w:val="0"/>
+                <w:sz w:val="21"/>
+                <w:szCs w:val="21"/>
+                <w:lang w:val="es-SV" w:eastAsia="en-US" w:bidi="ar-SA"/>
+              </w:rPr>
+              <w:t>ambios en la tabla REGISTRO_CLICKTOPAY</w:t>
             </w:r>
           </w:p>
         </w:tc>
@@ -788,7 +891,7 @@
         </w:tc>
         <w:tc>
           <w:tcPr>
-            <w:tcW w:w="1133" w:type="dxa"/>
+            <w:tcW w:w="1134" w:type="dxa"/>
             <w:tcBorders>
               <w:top w:val="single" w:sz="4" w:space="0" w:color="000000"/>
               <w:left w:val="single" w:sz="4" w:space="0" w:color="000000"/>
@@ -829,7 +932,7 @@
         </w:tc>
         <w:tc>
           <w:tcPr>
-            <w:tcW w:w="1526" w:type="dxa"/>
+            <w:tcW w:w="1525" w:type="dxa"/>
             <w:tcBorders>
               <w:top w:val="single" w:sz="4" w:space="0" w:color="000000"/>
               <w:left w:val="single" w:sz="4" w:space="0" w:color="000000"/>
@@ -1421,7 +1524,25 @@
                 <w:szCs w:val="24"/>
                 <w:lang w:val="es-ES" w:eastAsia="es-SV" w:bidi="ar-SA"/>
               </w:rPr>
-              <w:t>DIRECCION</w:t>
+              <w:t>DIRECCIO</w:t>
+            </w:r>
+            <w:r>
+              <w:rPr>
+                <w:rFonts w:eastAsia="Calibri" w:cs="Times New Roman"/>
+                <w:b w:val="false"/>
+                <w:bCs w:val="false"/>
+                <w:i w:val="false"/>
+                <w:iCs w:val="false"/>
+                <w:caps w:val="false"/>
+                <w:smallCaps w:val="false"/>
+                <w:color w:val="000000"/>
+                <w:spacing w:val="0"/>
+                <w:kern w:val="0"/>
+                <w:sz w:val="14"/>
+                <w:szCs w:val="24"/>
+                <w:lang w:val="es-ES" w:eastAsia="es-SV" w:bidi="ar-SA"/>
+              </w:rPr>
+              <w:t>N1</w:t>
             </w:r>
           </w:p>
           <w:p>
@@ -1464,7 +1585,7 @@
                 <w:szCs w:val="24"/>
                 <w:lang w:val="es-ES" w:eastAsia="es-SV" w:bidi="ar-SA"/>
               </w:rPr>
-              <w:t>ESTATUS</w:t>
+              <w:t>DIRECCION2</w:t>
             </w:r>
           </w:p>
           <w:p>
@@ -1507,7 +1628,258 @@
                 <w:szCs w:val="24"/>
                 <w:lang w:val="es-ES" w:eastAsia="es-SV" w:bidi="ar-SA"/>
               </w:rPr>
+              <w:t>DEPARTAMENTO</w:t>
+            </w:r>
+          </w:p>
+          <w:p>
+            <w:pPr>
+              <w:pStyle w:val="ListParagraph"/>
+              <w:widowControl w:val="false"/>
+              <w:numPr>
+                <w:ilvl w:val="3"/>
+                <w:numId w:val="4"/>
+              </w:numPr>
+              <w:rPr>
+                <w:rFonts w:eastAsia="Calibri" w:cs="Times New Roman"/>
+                <w:b w:val="false"/>
+                <w:i w:val="false"/>
+                <w:i w:val="false"/>
+                <w:iCs w:val="false"/>
+                <w:caps w:val="false"/>
+                <w:smallCaps w:val="false"/>
+                <w:color w:val="000000"/>
+                <w:spacing w:val="0"/>
+                <w:kern w:val="0"/>
+                <w:sz w:val="21"/>
+                <w:szCs w:val="21"/>
+                <w:lang w:val="es-ES" w:eastAsia="es-SV" w:bidi="ar-SA"/>
+              </w:rPr>
+            </w:pPr>
+            <w:r>
+              <w:rPr>
+                <w:rFonts w:eastAsia="Calibri" w:cs="Times New Roman"/>
+                <w:b w:val="false"/>
+                <w:bCs w:val="false"/>
+                <w:i w:val="false"/>
+                <w:iCs w:val="false"/>
+                <w:caps w:val="false"/>
+                <w:smallCaps w:val="false"/>
+                <w:color w:val="000000"/>
+                <w:spacing w:val="0"/>
+                <w:kern w:val="0"/>
+                <w:sz w:val="14"/>
+                <w:szCs w:val="24"/>
+                <w:lang w:val="es-ES" w:eastAsia="es-SV" w:bidi="ar-SA"/>
+              </w:rPr>
+              <w:t>CIUDAD</w:t>
+            </w:r>
+          </w:p>
+          <w:p>
+            <w:pPr>
+              <w:pStyle w:val="ListParagraph"/>
+              <w:widowControl w:val="false"/>
+              <w:numPr>
+                <w:ilvl w:val="3"/>
+                <w:numId w:val="4"/>
+              </w:numPr>
+              <w:rPr>
+                <w:rFonts w:eastAsia="Calibri" w:cs="Times New Roman"/>
+                <w:b w:val="false"/>
+                <w:i w:val="false"/>
+                <w:i w:val="false"/>
+                <w:iCs w:val="false"/>
+                <w:caps w:val="false"/>
+                <w:smallCaps w:val="false"/>
+                <w:color w:val="000000"/>
+                <w:spacing w:val="0"/>
+                <w:kern w:val="0"/>
+                <w:sz w:val="21"/>
+                <w:szCs w:val="21"/>
+                <w:lang w:val="es-ES" w:eastAsia="es-SV" w:bidi="ar-SA"/>
+              </w:rPr>
+            </w:pPr>
+            <w:r>
+              <w:rPr>
+                <w:rFonts w:eastAsia="Calibri" w:cs="Times New Roman"/>
+                <w:b w:val="false"/>
+                <w:bCs w:val="false"/>
+                <w:i w:val="false"/>
+                <w:iCs w:val="false"/>
+                <w:caps w:val="false"/>
+                <w:smallCaps w:val="false"/>
+                <w:color w:val="000000"/>
+                <w:spacing w:val="0"/>
+                <w:kern w:val="0"/>
+                <w:sz w:val="14"/>
+                <w:szCs w:val="24"/>
+                <w:lang w:val="es-ES" w:eastAsia="es-SV" w:bidi="ar-SA"/>
+              </w:rPr>
+              <w:t>ESTATUS</w:t>
+            </w:r>
+          </w:p>
+          <w:p>
+            <w:pPr>
+              <w:pStyle w:val="ListParagraph"/>
+              <w:widowControl w:val="false"/>
+              <w:numPr>
+                <w:ilvl w:val="3"/>
+                <w:numId w:val="4"/>
+              </w:numPr>
+              <w:rPr>
+                <w:rFonts w:eastAsia="Calibri" w:cs="Times New Roman"/>
+                <w:b w:val="false"/>
+                <w:i w:val="false"/>
+                <w:i w:val="false"/>
+                <w:iCs w:val="false"/>
+                <w:caps w:val="false"/>
+                <w:smallCaps w:val="false"/>
+                <w:color w:val="000000"/>
+                <w:spacing w:val="0"/>
+                <w:kern w:val="0"/>
+                <w:sz w:val="21"/>
+                <w:szCs w:val="21"/>
+                <w:lang w:val="es-ES" w:eastAsia="es-SV" w:bidi="ar-SA"/>
+              </w:rPr>
+            </w:pPr>
+            <w:r>
+              <w:rPr>
+                <w:rFonts w:eastAsia="Calibri" w:cs="Times New Roman"/>
+                <w:b w:val="false"/>
+                <w:bCs w:val="false"/>
+                <w:i w:val="false"/>
+                <w:iCs w:val="false"/>
+                <w:caps w:val="false"/>
+                <w:smallCaps w:val="false"/>
+                <w:color w:val="000000"/>
+                <w:spacing w:val="0"/>
+                <w:kern w:val="0"/>
+                <w:sz w:val="14"/>
+                <w:szCs w:val="24"/>
+                <w:lang w:val="es-ES" w:eastAsia="es-SV" w:bidi="ar-SA"/>
+              </w:rPr>
               <w:t>FECHAHORA</w:t>
+            </w:r>
+          </w:p>
+          <w:p>
+            <w:pPr>
+              <w:pStyle w:val="ListParagraph"/>
+              <w:widowControl w:val="false"/>
+              <w:numPr>
+                <w:ilvl w:val="3"/>
+                <w:numId w:val="4"/>
+              </w:numPr>
+              <w:rPr>
+                <w:rFonts w:eastAsia="Calibri" w:cs="Times New Roman"/>
+                <w:b w:val="false"/>
+                <w:i w:val="false"/>
+                <w:i w:val="false"/>
+                <w:iCs w:val="false"/>
+                <w:caps w:val="false"/>
+                <w:smallCaps w:val="false"/>
+                <w:color w:val="000000"/>
+                <w:spacing w:val="0"/>
+                <w:kern w:val="0"/>
+                <w:sz w:val="21"/>
+                <w:szCs w:val="21"/>
+                <w:lang w:val="es-ES" w:eastAsia="es-SV" w:bidi="ar-SA"/>
+              </w:rPr>
+            </w:pPr>
+            <w:r>
+              <w:rPr>
+                <w:rFonts w:eastAsia="Calibri" w:cs="Times New Roman"/>
+                <w:b w:val="false"/>
+                <w:bCs w:val="false"/>
+                <w:i w:val="false"/>
+                <w:iCs w:val="false"/>
+                <w:caps w:val="false"/>
+                <w:smallCaps w:val="false"/>
+                <w:color w:val="000000"/>
+                <w:spacing w:val="0"/>
+                <w:kern w:val="0"/>
+                <w:sz w:val="14"/>
+                <w:szCs w:val="24"/>
+                <w:lang w:val="es-ES" w:eastAsia="es-SV" w:bidi="ar-SA"/>
+              </w:rPr>
+              <w:t>M</w:t>
+            </w:r>
+            <w:r>
+              <w:rPr>
+                <w:rFonts w:eastAsia="Calibri" w:cs="Times New Roman"/>
+                <w:b w:val="false"/>
+                <w:bCs w:val="false"/>
+                <w:i w:val="false"/>
+                <w:iCs w:val="false"/>
+                <w:caps w:val="false"/>
+                <w:smallCaps w:val="false"/>
+                <w:color w:val="000000"/>
+                <w:spacing w:val="0"/>
+                <w:kern w:val="0"/>
+                <w:sz w:val="14"/>
+                <w:szCs w:val="24"/>
+                <w:lang w:val="es-ES" w:eastAsia="es-SV" w:bidi="ar-SA"/>
+              </w:rPr>
+              <w:t>E</w:t>
+            </w:r>
+            <w:r>
+              <w:rPr>
+                <w:rFonts w:eastAsia="Calibri" w:cs="Times New Roman"/>
+                <w:b w:val="false"/>
+                <w:bCs w:val="false"/>
+                <w:i w:val="false"/>
+                <w:iCs w:val="false"/>
+                <w:caps w:val="false"/>
+                <w:smallCaps w:val="false"/>
+                <w:color w:val="000000"/>
+                <w:spacing w:val="0"/>
+                <w:kern w:val="0"/>
+                <w:sz w:val="14"/>
+                <w:szCs w:val="24"/>
+                <w:lang w:val="es-ES" w:eastAsia="es-SV" w:bidi="ar-SA"/>
+              </w:rPr>
+              <w:t>S_VENCIMIENTO</w:t>
+            </w:r>
+          </w:p>
+          <w:p>
+            <w:pPr>
+              <w:pStyle w:val="ListParagraph"/>
+              <w:widowControl w:val="false"/>
+              <w:numPr>
+                <w:ilvl w:val="3"/>
+                <w:numId w:val="4"/>
+              </w:numPr>
+              <w:rPr>
+                <w:rFonts w:eastAsia="Calibri" w:cs="Times New Roman"/>
+                <w:b w:val="false"/>
+                <w:i w:val="false"/>
+                <w:i w:val="false"/>
+                <w:iCs w:val="false"/>
+                <w:caps w:val="false"/>
+                <w:smallCaps w:val="false"/>
+                <w:color w:val="000000"/>
+                <w:spacing w:val="0"/>
+                <w:kern w:val="0"/>
+                <w:sz w:val="21"/>
+                <w:szCs w:val="21"/>
+                <w:lang w:val="es-ES" w:eastAsia="es-SV" w:bidi="ar-SA"/>
+              </w:rPr>
+            </w:pPr>
+            <w:r>
+              <w:rPr>
+                <w:rFonts w:eastAsia="Calibri" w:cs="Times New Roman"/>
+                <w:b w:val="false"/>
+                <w:bCs w:val="false"/>
+                <w:i w:val="false"/>
+                <w:iCs w:val="false"/>
+                <w:caps w:val="false"/>
+                <w:smallCaps w:val="false"/>
+                <w:color w:val="000000"/>
+                <w:spacing w:val="0"/>
+                <w:kern w:val="0"/>
+                <w:sz w:val="14"/>
+                <w:szCs w:val="24"/>
+                <w:lang w:val="es-ES" w:eastAsia="es-SV" w:bidi="ar-SA"/>
+              </w:rPr>
+              <w:t>AÑO_VENCIMIENTO</w:t>
             </w:r>
           </w:p>
           <w:p>
@@ -1861,7 +2233,7 @@
                 <w:szCs w:val="16"/>
               </w:rPr>
               <w:tab/>
-              <w:t>DIRECCION nvarchar(150) NOT NULL,</w:t>
+              <w:t>DIRECCION1 nvarchar(64) NOT NULL,</w:t>
             </w:r>
           </w:p>
           <w:p>
@@ -1886,7 +2258,7 @@
                 <w:szCs w:val="16"/>
               </w:rPr>
               <w:tab/>
-              <w:t>ESTATUS varchar(50)  NOT NULL,</w:t>
+              <w:t>DIRECCION2 nvarchar(64) NULL,</w:t>
             </w:r>
           </w:p>
           <w:p>
@@ -1911,7 +2283,7 @@
                 <w:szCs w:val="16"/>
               </w:rPr>
               <w:tab/>
-              <w:t>FECHAHORA datetime NOT NULL,</w:t>
+              <w:t>DEPARTAMENTO nvarchar(35) NOT NULL,</w:t>
             </w:r>
           </w:p>
           <w:p>
@@ -1927,9 +2299,16 @@
             <w:r>
               <w:rPr>
                 <w:rFonts w:ascii="Courier New" w:hAnsi="Courier New"/>
+                <w:b/>
+                <w:bCs/>
+                <w:i/>
+                <w:iCs/>
+                <w:color w:val="0066CC"/>
                 <w:sz w:val="16"/>
                 <w:szCs w:val="16"/>
               </w:rPr>
+              <w:tab/>
+              <w:t>CIUDAD nvarchar(35) NOT NULL,</w:t>
             </w:r>
           </w:p>
           <w:p>
@@ -1954,7 +2333,7 @@
                 <w:szCs w:val="16"/>
               </w:rPr>
               <w:tab/>
-              <w:t>CONSTRAINT PK_REGISTRO_CLICKTOPAY PRIMARY KEY (ID_REGISTRO)</w:t>
+              <w:t>ESTATUS varchar(50) NOT NULL,</w:t>
             </w:r>
           </w:p>
           <w:p>
@@ -1978,6 +2357,130 @@
                 <w:sz w:val="16"/>
                 <w:szCs w:val="16"/>
               </w:rPr>
+              <w:tab/>
+              <w:t>FECHAHORA datetime NOT NULL,</w:t>
+            </w:r>
+          </w:p>
+          <w:p>
+            <w:pPr>
+              <w:pStyle w:val="ListParagraph"/>
+              <w:widowControl w:val="false"/>
+              <w:rPr>
+                <w:rFonts w:ascii="Courier New" w:hAnsi="Courier New"/>
+                <w:sz w:val="16"/>
+                <w:szCs w:val="16"/>
+              </w:rPr>
+            </w:pPr>
+            <w:r>
+              <w:rPr>
+                <w:rFonts w:ascii="Courier New" w:hAnsi="Courier New"/>
+                <w:b/>
+                <w:bCs/>
+                <w:i/>
+                <w:iCs/>
+                <w:color w:val="0066CC"/>
+                <w:sz w:val="16"/>
+                <w:szCs w:val="16"/>
+              </w:rPr>
+              <w:tab/>
+              <w:t>MES_VENCIMIENTO varchar(2) NOT NULL,</w:t>
+            </w:r>
+          </w:p>
+          <w:p>
+            <w:pPr>
+              <w:pStyle w:val="ListParagraph"/>
+              <w:widowControl w:val="false"/>
+              <w:rPr>
+                <w:rFonts w:ascii="Courier New" w:hAnsi="Courier New"/>
+                <w:sz w:val="16"/>
+                <w:szCs w:val="16"/>
+              </w:rPr>
+            </w:pPr>
+            <w:r>
+              <w:rPr>
+                <w:rFonts w:ascii="Courier New" w:hAnsi="Courier New"/>
+                <w:b/>
+                <w:bCs/>
+                <w:i/>
+                <w:iCs/>
+                <w:color w:val="0066CC"/>
+                <w:sz w:val="16"/>
+                <w:szCs w:val="16"/>
+              </w:rPr>
+              <w:tab/>
+              <w:t>AÑO_VENCIMIENTO varchar(4) NOT NULL,</w:t>
+            </w:r>
+          </w:p>
+          <w:p>
+            <w:pPr>
+              <w:pStyle w:val="ListParagraph"/>
+              <w:widowControl w:val="false"/>
+              <w:rPr>
+                <w:rFonts w:ascii="Courier New" w:hAnsi="Courier New"/>
+                <w:sz w:val="16"/>
+                <w:szCs w:val="16"/>
+              </w:rPr>
+            </w:pPr>
+            <w:r>
+              <w:rPr>
+                <w:rFonts w:ascii="Courier New" w:hAnsi="Courier New"/>
+                <w:b/>
+                <w:bCs/>
+                <w:i/>
+                <w:iCs/>
+                <w:color w:val="0066CC"/>
+                <w:sz w:val="16"/>
+                <w:szCs w:val="16"/>
+              </w:rPr>
+              <w:tab/>
+            </w:r>
+          </w:p>
+          <w:p>
+            <w:pPr>
+              <w:pStyle w:val="ListParagraph"/>
+              <w:widowControl w:val="false"/>
+              <w:rPr>
+                <w:rFonts w:ascii="Courier New" w:hAnsi="Courier New"/>
+                <w:sz w:val="16"/>
+                <w:szCs w:val="16"/>
+              </w:rPr>
+            </w:pPr>
+            <w:r>
+              <w:rPr>
+                <w:rFonts w:ascii="Courier New" w:hAnsi="Courier New"/>
+                <w:b/>
+                <w:bCs/>
+                <w:i/>
+                <w:iCs/>
+                <w:color w:val="0066CC"/>
+                <w:sz w:val="16"/>
+                <w:szCs w:val="16"/>
+              </w:rPr>
+              <w:tab/>
+              <w:t>CONSTRAINT PK_REGISTRO_CLICKTOPAY PRIMARY KEY (ID_REGISTRO)</w:t>
+            </w:r>
+          </w:p>
+          <w:p>
+            <w:pPr>
+              <w:pStyle w:val="ListParagraph"/>
+              <w:widowControl w:val="false"/>
+              <w:rPr>
+                <w:rFonts w:ascii="Courier New" w:hAnsi="Courier New"/>
+                <w:sz w:val="16"/>
+                <w:szCs w:val="16"/>
+              </w:rPr>
+            </w:pPr>
+            <w:r>
+              <w:rPr>
+                <w:rFonts w:ascii="Courier New" w:hAnsi="Courier New"/>
+                <w:b/>
+                <w:bCs/>
+                <w:i/>
+                <w:iCs/>
+                <w:color w:val="0066CC"/>
+                <w:sz w:val="16"/>
+                <w:szCs w:val="16"/>
+              </w:rPr>
               <w:t>);</w:t>
             </w:r>
           </w:p>
@@ -1995,7 +2498,13 @@
               </w:rPr>
             </w:pPr>
             <w:r>
-              <w:rPr/>
+              <w:rPr>
+                <w:b/>
+                <w:bCs/>
+                <w:i/>
+                <w:iCs/>
+                <w:color w:val="0066CC"/>
+              </w:rPr>
             </w:r>
           </w:p>
           <w:p>
@@ -2012,7 +2521,13 @@
               </w:rPr>
             </w:pPr>
             <w:r>
-              <w:rPr/>
+              <w:rPr>
+                <w:b/>
+                <w:bCs/>
+                <w:i/>
+                <w:iCs/>
+                <w:color w:val="0066CC"/>
+              </w:rPr>
             </w:r>
           </w:p>
           <w:p>
@@ -2029,7 +2544,13 @@
               </w:rPr>
             </w:pPr>
             <w:r>
-              <w:rPr/>
+              <w:rPr>
+                <w:b/>
+                <w:bCs/>
+                <w:i/>
+                <w:iCs/>
+                <w:color w:val="0066CC"/>
+              </w:rPr>
             </w:r>
           </w:p>
           <w:p>
@@ -2080,7 +2601,12 @@
               </w:rPr>
             </w:pPr>
             <w:r>
-              <w:rPr/>
+              <w:rPr>
+                <w:b/>
+                <w:bCs/>
+                <w:i/>
+                <w:iCs/>
+              </w:rPr>
             </w:r>
           </w:p>
           <w:p>
@@ -2097,52 +2623,13 @@
               </w:rPr>
             </w:pPr>
             <w:r>
-              <w:rPr/>
-              <w:drawing>
-                <wp:anchor behindDoc="0" distT="0" distB="0" distL="0" distR="0" simplePos="0" locked="0" layoutInCell="0" allowOverlap="1" relativeHeight="2">
-                  <wp:simplePos x="0" y="0"/>
-                  <wp:positionH relativeFrom="column">
-                    <wp:align>center</wp:align>
-                  </wp:positionH>
-                  <wp:positionV relativeFrom="paragraph">
-                    <wp:posOffset>635</wp:posOffset>
-                  </wp:positionV>
-                  <wp:extent cx="4107815" cy="591185"/>
-                  <wp:effectExtent l="0" t="0" r="0" b="0"/>
-                  <wp:wrapSquare wrapText="largest"/>
-                  <wp:docPr id="1" name="Imagen1" descr=""/>
-                  <wp:cNvGraphicFramePr>
-                    <a:graphicFrameLocks xmlns:a="http://schemas.openxmlformats.org/drawingml/2006/main" noChangeAspect="1"/>
-                  </wp:cNvGraphicFramePr>
-                  <a:graphic xmlns:a="http://schemas.openxmlformats.org/drawingml/2006/main">
-                    <a:graphicData uri="http://schemas.openxmlformats.org/drawingml/2006/picture">
-                      <pic:pic xmlns:pic="http://schemas.openxmlformats.org/drawingml/2006/picture">
-                        <pic:nvPicPr>
-                          <pic:cNvPr id="1" name="Imagen1" descr=""/>
-                          <pic:cNvPicPr>
-                            <a:picLocks noChangeAspect="1" noChangeArrowheads="1"/>
-                          </pic:cNvPicPr>
-                        </pic:nvPicPr>
-                        <pic:blipFill>
-                          <a:blip r:embed="rId2"/>
-                          <a:stretch>
-                            <a:fillRect/>
-                          </a:stretch>
-                        </pic:blipFill>
-                        <pic:spPr bwMode="auto">
-                          <a:xfrm>
-                            <a:off x="0" y="0"/>
-                            <a:ext cx="4107815" cy="591185"/>
-                          </a:xfrm>
-                          <a:prstGeom prst="rect">
-                            <a:avLst/>
-                          </a:prstGeom>
-                        </pic:spPr>
-                      </pic:pic>
-                    </a:graphicData>
-                  </a:graphic>
-                </wp:anchor>
-              </w:drawing>
+              <w:rPr>
+                <w:b/>
+                <w:bCs/>
+                <w:i/>
+                <w:iCs/>
+                <w:color w:val="0066CC"/>
+              </w:rPr>
             </w:r>
           </w:p>
         </w:tc>
@@ -2186,7 +2673,7 @@
         </w:tc>
         <w:tc>
           <w:tcPr>
-            <w:tcW w:w="1133" w:type="dxa"/>
+            <w:tcW w:w="1134" w:type="dxa"/>
             <w:tcBorders>
               <w:top w:val="single" w:sz="4" w:space="0" w:color="000000"/>
               <w:left w:val="single" w:sz="4" w:space="0" w:color="000000"/>
@@ -2284,7 +2771,7 @@
         </w:tc>
         <w:tc>
           <w:tcPr>
-            <w:tcW w:w="1526" w:type="dxa"/>
+            <w:tcW w:w="1525" w:type="dxa"/>
             <w:tcBorders>
               <w:top w:val="single" w:sz="4" w:space="0" w:color="000000"/>
               <w:left w:val="single" w:sz="4" w:space="0" w:color="000000"/>
@@ -2338,6 +2825,51 @@
       </w:pPr>
       <w:r>
         <w:rPr/>
+        <w:drawing>
+          <wp:anchor behindDoc="0" distT="0" distB="0" distL="0" distR="0" simplePos="0" locked="0" layoutInCell="0" allowOverlap="1" relativeHeight="2">
+            <wp:simplePos x="0" y="0"/>
+            <wp:positionH relativeFrom="column">
+              <wp:align>center</wp:align>
+            </wp:positionH>
+            <wp:positionV relativeFrom="paragraph">
+              <wp:posOffset>635</wp:posOffset>
+            </wp:positionV>
+            <wp:extent cx="6196965" cy="706120"/>
+            <wp:effectExtent l="0" t="0" r="0" b="0"/>
+            <wp:wrapSquare wrapText="largest"/>
+            <wp:docPr id="1" name="Imagen1" descr=""/>
+            <wp:cNvGraphicFramePr>
+              <a:graphicFrameLocks xmlns:a="http://schemas.openxmlformats.org/drawingml/2006/main" noChangeAspect="1"/>
+            </wp:cNvGraphicFramePr>
+            <a:graphic xmlns:a="http://schemas.openxmlformats.org/drawingml/2006/main">
+              <a:graphicData uri="http://schemas.openxmlformats.org/drawingml/2006/picture">
+                <pic:pic xmlns:pic="http://schemas.openxmlformats.org/drawingml/2006/picture">
+                  <pic:nvPicPr>
+                    <pic:cNvPr id="1" name="Imagen1" descr=""/>
+                    <pic:cNvPicPr>
+                      <a:picLocks noChangeAspect="1" noChangeArrowheads="1"/>
+                    </pic:cNvPicPr>
+                  </pic:nvPicPr>
+                  <pic:blipFill>
+                    <a:blip r:embed="rId2"/>
+                    <a:stretch>
+                      <a:fillRect/>
+                    </a:stretch>
+                  </pic:blipFill>
+                  <pic:spPr bwMode="auto">
+                    <a:xfrm>
+                      <a:off x="0" y="0"/>
+                      <a:ext cx="6196965" cy="706120"/>
+                    </a:xfrm>
+                    <a:prstGeom prst="rect">
+                      <a:avLst/>
+                    </a:prstGeom>
+                  </pic:spPr>
+                </pic:pic>
+              </a:graphicData>
+            </a:graphic>
+          </wp:anchor>
+        </w:drawing>
       </w:r>
     </w:p>
     <w:sectPr>
@@ -3230,7 +3762,7 @@
     <w:pPr>
       <w:widowControl/>
       <w:suppressAutoHyphens w:val="true"/>
-      <w:overflowPunct w:val="true"/>
+      <w:overflowPunct w:val="false"/>
       <w:bidi w:val="0"/>
       <w:spacing w:before="0" w:after="240"/>
       <w:jc w:val="left"/>
@@ -3987,7 +4519,7 @@
     <w:pPr>
       <w:widowControl/>
       <w:suppressAutoHyphens w:val="true"/>
-      <w:overflowPunct w:val="true"/>
+      <w:overflowPunct w:val="false"/>
       <w:bidi w:val="0"/>
       <w:spacing w:before="0" w:after="0"/>
       <w:jc w:val="left"/>
@@ -4029,7 +4561,7 @@
     <w:name w:val="Body Text Indent"/>
     <w:basedOn w:val="BodyText"/>
     <w:pPr>
-      <w:overflowPunct w:val="false"/>
+      <w:overflowPunct w:val="true"/>
       <w:spacing w:lineRule="atLeast" w:line="240" w:before="0" w:after="240"/>
       <w:ind w:firstLine="360" w:left="360"/>
       <w:jc w:val="both"/>
@@ -4045,7 +4577,7 @@
     <w:basedOn w:val="Normal"/>
     <w:qFormat/>
     <w:pPr>
-      <w:overflowPunct w:val="false"/>
+      <w:overflowPunct w:val="true"/>
       <w:spacing w:before="60" w:after="60"/>
       <w:textAlignment w:val="auto"/>
     </w:pPr>
@@ -4116,7 +4648,7 @@
     <w:basedOn w:val="BodyText"/>
     <w:qFormat/>
     <w:pPr>
-      <w:overflowPunct w:val="false"/>
+      <w:overflowPunct w:val="true"/>
       <w:spacing w:lineRule="auto" w:line="360" w:before="120" w:after="120"/>
       <w:jc w:val="both"/>
       <w:textAlignment w:val="auto"/>
@@ -4132,7 +4664,7 @@
     <w:basedOn w:val="Normal"/>
     <w:qFormat/>
     <w:pPr>
-      <w:overflowPunct w:val="false"/>
+      <w:overflowPunct w:val="true"/>
       <w:spacing w:lineRule="auto" w:line="276" w:before="0" w:after="0"/>
       <w:ind w:hanging="0" w:left="720"/>
       <w:contextualSpacing/>

</xml_diff>